<commit_message>
atualiza arquivos e melhora o codigo de tratamento
</commit_message>
<xml_diff>
--- a/DATA/DECISOES/2955491_B.docx
+++ b/DATA/DECISOES/2955491_B.docx
@@ -7,7 +7,9 @@
         <w:pStyle w:val="Normal"/>
       </w:pPr>
       <w:r>
-        <w:t xml:space="preserve">ACÓRDÃO
+        <w:t xml:space="preserve"> 
+TRIBUNAL SUPERIOR ELEITORAL
+ACÓRDÃO
 REFERENDO NA AÇÃO DE INVESTIGAÇÃO JUDICIAL ELEITORAL Nº 0601002-78.2022.6.00.0000 –
 BRASÍLIA – DISTRITO FEDERAL 
 Relator: Ministro Benedito Gonçalves
@@ -41,9 +43,6 @@
 ato que deu motivo à representação, quando for relevante o
 fundamento e do ato impugnado puder resultar a ineficiência da
 medida, caso seja julgada procedente”.
-Num. 158081733 - Pág. 1Assinado eletronicamente por: BENEDITO GONÇALVES - 19/09/2022 20:06:12
-https://pje.tse.jus.br:443/pje/Processo/ConsultaDocumento/listView.seam?x=22091920061292500000156769226
-Número do documento: 22091920061292500000156769226
 </w:t>
       </w:r>
     </w:p>
@@ -60,7 +59,11 @@
         <w:pStyle w:val="Normal"/>
       </w:pPr>
       <w:r>
-        <w:t xml:space="preserve">concessão da tutela inibitória, orienta-se pela preservação do equilíbrio
+        <w:t xml:space="preserve">4. O exercício dessa competência deve se pautar pela mínima
+intervenção, atuando de forma pontual para conter a propagação e
+amplificação de efeitos potencialmente danosos. A fim de que essa
+finalidade preventiva possa ser atingida, a análise da gravidade, para a
+concessão da tutela inibitória, orienta-se pela preservação do equilíbrio
 da disputa ainda em curso. Esse exame não se confunde com aquele
 realizado no julgamento de mérito e não antecipa a conclusão final,
 que deverá avaliar in concreto os efeitos das condutas praticadas, a
@@ -97,9 +100,6 @@
 passaram a enfocar o primeiro réu, fora da tribuna de honra e já sem a
 faixa presidencial, caminhando próximo à população, rumo ao
 palanque em que iria realizar comício. É possível ouvir que foi
-Num. 158081733 - Pág. 2Assinado eletronicamente por: BENEDITO GONÇALVES - 19/09/2022 20:06:12
-https://pje.tse.jus.br:443/pje/Processo/ConsultaDocumento/listView.seam?x=22091920061292500000156769226
-Número do documento: 22091920061292500000156769226
 </w:t>
       </w:r>
     </w:p>
@@ -116,7 +116,10 @@
         <w:pStyle w:val="Normal"/>
       </w:pPr>
       <w:r>
-        <w:t xml:space="preserve"> 
+        <w:t xml:space="preserve">aclamado por parte dos presentes como “mito”. Do estúdio, um dos
+militares convidados para comentar o evento finaliza sua fala com a
+mensagem “espero [...] que possamos decidir que tipo de nação
+queremos para o futuro”.
 10. Em análise perfunctória, é possível concluir que os trechos
 destacados denotam o desvirtuamento, ao menos pontual, da
 participação do Presidente da República nas comemorações do
@@ -152,9 +155,6 @@
 pena de multa.
 15. Decisão liminar referendada.
 Acordam os ministros do Tribunal Superior Eleitoral, por unanimidade, em
-Num. 158081733 - Pág. 3Assinado eletronicamente por: BENEDITO GONÇALVES - 19/09/2022 20:06:12
-https://pje.tse.jus.br:443/pje/Processo/ConsultaDocumento/listView.seam?x=22091920061292500000156769226
-Número do documento: 22091920061292500000156769226
 </w:t>
       </w:r>
     </w:p>
@@ -171,7 +171,11 @@
         <w:pStyle w:val="Normal"/>
       </w:pPr>
       <w:r>
-        <w:t xml:space="preserve">eventos oficiais de comemoração do Bicentenário da Independência, sob pena de multa diária de
+        <w:t xml:space="preserve">referendar a decisão que deferiu parcialmente o requerimento liminar, concedendo a tutela
+inibitória antecipada, para: a) determinar a supressão de trechos de vídeo contendo a cobertura
+do Bicentenário da Independência pela TV Brasil; b) proibir a veiculação de material de
+propaganda eleitoral, que utilize imagens do Presidente da República capturadas durante os
+eventos oficiais de comemoração do Bicentenário da Independência, sob pena de multa diária de
 R$10.000,00 (dez mil reais); c) vedar a produção de novos materiais que explorem as citadas
 imagens, nos termos do voto do relator.  
 Brasília, 13 de setembro de 2022. 
@@ -208,9 +212,6 @@
 Planalto para incluir um desfile de tratores no evento em Brasília, a pedido do
 Presidente;
 a.5) convite expresso de Jair Bolsonaro a empresários, alvo de medidas
-Num. 158081733 - Pág. 4Assinado eletronicamente por: BENEDITO GONÇALVES - 19/09/2022 20:06:12
-https://pje.tse.jus.br:443/pje/Processo/ConsultaDocumento/listView.seam?x=22091920061292500000156769226
-Número do documento: 22091920061292500000156769226
 </w:t>
       </w:r>
     </w:p>
@@ -227,7 +228,10 @@
         <w:pStyle w:val="Normal"/>
       </w:pPr>
       <w:r>
-        <w:t xml:space="preserve">públicos de ministérios e estatais, por ordem do Secretário Especial de
+        <w:t xml:space="preserve">constritivas determinadas pelo Ministro Alexandre de Moraes na PET 10.543/DF,
+para acompanharem o mandatário durante as celebrações oficiais;
+a.6) distribuição, pelo governo federal, de lotes de ingressos para servidores
+públicos de ministérios e estatais, por ordem do Secretário Especial de
 Comunicação, André de Sousa Costa, com o objetivo de inflar o público;
 b) desvirtuamento do ato cívico-militar de 07/09/2022 realizado na Esplanada
 dos Ministérios, em Brasília, que se convolou em ato político-eleitoral de Jair
@@ -265,9 +269,6 @@
 d.2) mudança de local do desfile tradicionalmente realizado no centro daquela
 cidade para Copacabana, local em que apoiadores do primeiro réu têm realizado
 atos políticos;
-Num. 158081733 - Pág. 5Assinado eletronicamente por: BENEDITO GONÇALVES - 19/09/2022 20:06:12
-https://pje.tse.jus.br:443/pje/Processo/ConsultaDocumento/listView.seam?x=22091920061292500000156769226
-Número do documento: 22091920061292500000156769226
 </w:t>
       </w:r>
     </w:p>
@@ -284,7 +285,10 @@
         <w:pStyle w:val="Normal"/>
       </w:pPr>
       <w:r>
-        <w:t xml:space="preserve">d.4) discurso do Presidente inteiramente voltado para eleitores e eleitoras,
+        <w:t xml:space="preserve">d.3) colocação de palanque em trio elétrico custeado por Silas Malafaia a 100
+metros do palco oficial do evento, possibilitando que o ato eleitoral ocorresse de
+forma contínua à suposta celebração da data cívica;
+d.4) discurso do Presidente inteiramente voltado para eleitores e eleitoras,
 abordando realizações do seu governo, criticando adversários e o MST e
 silenciando sobre a Independência do Brasil.
 A autora discorre sobre a tipicidade das condutas, vislumbrando “o uso da máquina
@@ -324,9 +328,6 @@
 a.1) edite o vídeo constante do canal de YouTube da TV Brasil, URL
 https://www.youtube.com/watch?v=_w6dF5MosV0, excluindo-se os trechos entre
 17min07seg e 23min28seg; 3h40min24seg e 3h41min24seg; e 3h44min18seg e
-Num. 158081733 - Pág. 6Assinado eletronicamente por: BENEDITO GONÇALVES - 19/09/2022 20:06:12
-https://pje.tse.jus.br:443/pje/Processo/ConsultaDocumento/listView.seam?x=22091920061292500000156769226
-Número do documento: 22091920061292500000156769226
 </w:t>
       </w:r>
     </w:p>
@@ -343,7 +344,10 @@
         <w:pStyle w:val="Normal"/>
       </w:pPr>
       <w:r>
-        <w:t xml:space="preserve">, devendo diligenciar pela preservação do conteúdo até decisão final neste
+        <w:t xml:space="preserve">3h44min32seg;
+a.2) no prazo de 24 (vinte e quatro) horas, e até que concluída a edição,
+suspenda a veiculação do vídeo citado, sob pena de multa diária de R$10.000,00
+, devendo diligenciar pela preservação do conteúdo até decisão final neste
 processo;
 b) sejam intimados os candidatos Jair Messias Bolsonaro e Walter Souza Braga
 Neto para, no prazo de 24 horas, cessar a veiculação de todo e qualquer material de
@@ -383,9 +387,6 @@
 destinada a prevenir ou mitigar danos à legitimidade do pleito, desde que se tenha
 elementos suficientes para identificar o potencial lesivo de condutas que ainda
 estejam em curso.
-Num. 158081733 - Pág. 7Assinado eletronicamente por: BENEDITO GONÇALVES - 19/09/2022 20:06:12
-https://pje.tse.jus.br:443/pje/Processo/ConsultaDocumento/listView.seam?x=22091920061292500000156769226
-Número do documento: 22091920061292500000156769226
 </w:t>
       </w:r>
     </w:p>
@@ -402,7 +403,11 @@
         <w:pStyle w:val="Normal"/>
       </w:pPr>
       <w:r>
-        <w:t xml:space="preserve">às ações eleitorais, e dispõe:
+        <w:t xml:space="preserve">Sob essa ótica, a AIJE assume também função preventiva, própria à tutela
+inibitória, modalidade de tutela específica voltada para a cessação de condutas
+ilícitas, independentemente de prova do dano ou da existência de culpa ou dolo. A
+técnica é prevista no parágrafo único do art. 497 do CPC, aplicável subsidiariamente
+às ações eleitorais, e dispõe:
 Art. 497. Na ação que tenha por objeto a prestação de fazer ou de não fazer, o
 juiz, se procedente o pedido, concederá a tutela específica ou determinará
 providências que assegurem a obtenção de tutela pelo resultado prático
@@ -442,9 +447,6 @@
 07/09/2022 na Esplanada dos Ministérios – Brasília/DF, evento oficial custeado com
 mais de R$3.000.00,00 (três milhões de reais) de recursos públicos, para promover
 sua imagem e sua candidatura.
-Num. 158081733 - Pág. 8Assinado eletronicamente por: BENEDITO GONÇALVES - 19/09/2022 20:06:12
-https://pje.tse.jus.br:443/pje/Processo/ConsultaDocumento/listView.seam?x=22091920061292500000156769226
-Número do documento: 22091920061292500000156769226
 </w:t>
       </w:r>
     </w:p>
@@ -461,7 +463,11 @@
         <w:pStyle w:val="Normal"/>
       </w:pPr>
       <w:r>
-        <w:t xml:space="preserve">eleitorado a comparecer à comemoração do Bicentenário, em vinheta que
+        <w:t xml:space="preserve">Constato que a ação foi instruída com farta prova documental que comprova os
+valores envolvidos e demonstra que a associação entre a candidatura e o
+evento oficial partiu da própria campanha do Presidente candidato à reeleição,
+ que chegou a se utilizar de inserções de propaganda eleitoral para convocar o
+eleitorado a comparecer à comemoração do Bicentenário, em vinheta que
 confere destaque à presença do candidato (identificado com slogan e número)
 na comemoração oficial.
 Com efeito, em peça de propaganda eleitoral veiculada em 06/09/2022 (ID
@@ -501,9 +507,6 @@
 Independência, se “o brasileiro tem isso no sangue, tem a percepção da importância
 histórica do momento que estamos vivendo”. O repórter ainda pede que seja
 deixada uma mensagem para o povo brasileiro.
-Num. 158081733 - Pág. 9Assinado eletronicamente por: BENEDITO GONÇALVES - 19/09/2022 20:06:12
-https://pje.tse.jus.br:443/pje/Processo/ConsultaDocumento/listView.seam?x=22091920061292500000156769226
-Número do documento: 22091920061292500000156769226
 </w:t>
       </w:r>
     </w:p>
@@ -520,7 +523,11 @@
         <w:pStyle w:val="Normal"/>
       </w:pPr>
       <w:r>
-        <w:t xml:space="preserve">países vizinhos que, em seu entendimento, despertam preocupação, criticar o MST,
+        <w:t xml:space="preserve">Ocorre que Jair Messias Bolsonaro se aproveita das perguntas para, assumindo
+papel de candidato em campanha pela reeleição, tecer comentários à sua trajetória,
+exaltar atos e projetos de seu governo – como o “Auxílio Brasil”, a redução do preço
+da gasolina e o perdão de dívidas do FIES –, alertar para a situação política de
+países vizinhos que, em seu entendimento, despertam preocupação, criticar o MST,
 associar o início de seu mandato ao ressurgimento do “patriotismo” e realizar
 referência indireta e inequívoca ao pleito próximo ao dizer que “o que está em jogo
 é a nossa liberdade, é o nosso futuro” e que “o Brasil é nosso, nós sabemos o
@@ -556,9 +563,6 @@
 Um governo que acalmou o campo, titulando os assentados. Foram mais de
 300 mil títulos dado ao campo. Eles conseguiram, outrora aprisionados pelo
 MST, eles conseguiram dignidade.
-Num. 158081733 - Pág. 10Assinado eletronicamente por: BENEDITO GONÇALVES - 19/09/2022 20:06:12
-https://pje.tse.jus.br:443/pje/Processo/ConsultaDocumento/listView.seam?x=22091920061292500000156769226
-Número do documento: 22091920061292500000156769226
 </w:t>
       </w:r>
     </w:p>
@@ -575,7 +579,10 @@
         <w:pStyle w:val="Normal"/>
       </w:pPr>
       <w:r>
-        <w:t xml:space="preserve">sabe o que está acontecendo.
+        <w:t xml:space="preserve">Ou seja, o governo cada vez mais se interessa pelo povo, mesmo passando
+por mais de dois anos de pandemia, uma seca e uma guerra lá fora.
+Um governo que trabalha, não divulga muito o que faz, mas a população
+sabe o que está acontecendo.
 Então eu só agradeço a Deus pela minha vida e pela missão que ele me deu
 de ser o chefe do Executivo dessa grande nação.
 [...]
@@ -615,9 +622,6 @@
 Brasil, que conta hoje com quase 400.000 (quatrocentas mil) visualizações.
 Há precedente desta Corte que alerta que “[o] caráter oficial de evento exige de
 qualquer agente público ou político redobrada cautela para que não descambe
-Num. 158081733 - Pág. 11Assinado eletronicamente por: BENEDITO GONÇALVES - 19/09/2022 20:06:12
-https://pje.tse.jus.br:443/pje/Processo/ConsultaDocumento/listView.seam?x=22091920061292500000156769226
-Número do documento: 22091920061292500000156769226
 </w:t>
       </w:r>
     </w:p>
@@ -634,7 +638,10 @@
         <w:pStyle w:val="Normal"/>
       </w:pPr>
       <w:r>
-        <w:t xml:space="preserve"> 
+        <w:t xml:space="preserve">em propaganda eleitoral antecipada atos legitimamente autorizados como a
+inauguração e entrega de obras públicas” (RP 1406, Rel. Min. Joelson Dias, DJE
+de 10/05/2010). A advertência, que, com mais razão, se aplica ao curso da
+campanha eleitoral, deixou de ser observada nos momentos destacados.
 O resultado é que, ainda que de forma não planejada, emissora governamental vem
 divulgando imagens que promovem a candidatura do primeiro réu, contrariando o
 disposto no art. 29, § 1º, II, da Res. TSE 23.610/2019, verbis:
@@ -673,9 +680,6 @@
 A jurisprudência do TSE orienta que, em prestígio à igualdade de condições entre as
 candidaturas, a captura de imagens de bens públicos para serem utilizadas na
 propaganda deve se ater aos espaços que sejam acessíveis a todas as pessoas,
-Num. 158081733 - Pág. 12Assinado eletronicamente por: BENEDITO GONÇALVES - 19/09/2022 20:06:12
-https://pje.tse.jus.br:443/pje/Processo/ConsultaDocumento/listView.seam?x=22091920061292500000156769226
-Número do documento: 22091920061292500000156769226
 </w:t>
       </w:r>
     </w:p>
@@ -692,7 +696,10 @@
         <w:pStyle w:val="Normal"/>
       </w:pPr>
       <w:r>
-        <w:t xml:space="preserve">VEDADA. ART. 73, INCISOS I, III E IV, B, DA LEI Nº 9.504/1997. GRAVAÇÃO
+        <w:t xml:space="preserve">vedando-se que os agentes públicos se beneficiem da prerrogativa de adentrar
+outros locais, em razão do cargo, e lá realizem gravações. Nesse sentido:
+ELEIÇÕES 2018. RECURSO ORDINÁRIO. REPRESENTAÇÃO. CONDUTA
+VEDADA. ART. 73, INCISOS I, III E IV, B, DA LEI Nº 9.504/1997. GRAVAÇÃO
 DE PROPAGANDA ELEITORAL EM OBRA PÚBLICA. USO DE IMAGEM DE
 BEM PÚBLICO. NÃO CONFIGURAÇÃO DE CONDUTA VEDADA. RESTRIÇÃO
 DE ACESSO NÃO COMPROVADA. AUSÊNCIA DE DESVIO DE SERVIDORES
@@ -731,9 +738,6 @@
 3h44min18seg e 3h44min32seg;
 a.2) no prazo de 24 (vinte e quatro) horas e até que concluída a edição,
 suspenda a veiculação do vídeo citado, sob pena de multa diária de 
-Num. 158081733 - Pág. 13Assinado eletronicamente por: BENEDITO GONÇALVES - 19/09/2022 20:06:12
-https://pje.tse.jus.br:443/pje/Processo/ConsultaDocumento/listView.seam?x=22091920061292500000156769226
-Número do documento: 22091920061292500000156769226
 </w:t>
       </w:r>
     </w:p>
@@ -750,7 +754,10 @@
         <w:pStyle w:val="Normal"/>
       </w:pPr>
       <w:r>
-        <w:t xml:space="preserve">Neto para, no prazo de 24 horas, cessar a veiculação de todo e qualquer material
+        <w:t xml:space="preserve">R$10.000,00 (dez mil reais), devendo diligenciar pela preservação do conteúdo
+até decisão final neste processo;
+b) sejam intimados os candidatos Jair Messias Bolsonaro e Walter Souza Braga
+Neto para, no prazo de 24 horas, cessar a veiculação de todo e qualquer material
 de propaganda eleitoral, em todos os meios, que utilizem imagens do Presidente
 da República capturadas durante os eventos oficiais de comemoração do
 Bicentenário da Independência, atos realizados em Brasília/DF e no Rio de
@@ -776,9 +783,6 @@
 Cármen Lúcia, Benedito Gonçalves, Raul Araújo, Sérgio Banhos e Carlos Horbach. 
 Vice-Procurador-Geral Eleitoral: Paulo Gustavo Gonet Branco.  
 SESSÃO DE 13.9.2022.
-Num. 158081733 - Pág. 14Assinado eletronicamente por: BENEDITO GONÇALVES - 19/09/2022 20:06:12
-https://pje.tse.jus.br:443/pje/Processo/ConsultaDocumento/listView.seam?x=22091920061292500000156769226
-Número do documento: 22091920061292500000156769226
 </w:t>
       </w:r>
     </w:p>

</xml_diff>